<commit_message>
Application works properly. The Sizr reduces to fit in a single plage.
</commit_message>
<xml_diff>
--- a/output/Samirasimha_Resume.docx
+++ b/output/Samirasimha_Resume.docx
@@ -8,8 +8,8 @@
       </w:pPr>
       <w:r>
         <w:rPr>
-          <w:sz w:val="24"/>
-          <w:szCs w:val="24"/>
+          <w:sz w:val="22"/>
+          <w:szCs w:val="22"/>
         </w:rPr>
         <w:t xml:space="preserve">SAMIRASIMHA RAJASIMHA</w:t>
       </w:r>
@@ -20,23 +20,23 @@
       </w:pPr>
       <w:r>
         <w:rPr>
-          <w:sz w:val="16"/>
-          <w:szCs w:val="16"/>
+          <w:sz w:val="15"/>
+          <w:szCs w:val="15"/>
         </w:rPr>
         <w:t xml:space="preserve">(260)-905-9637</w:t>
       </w:r>
       <w:r>
         <w:rPr>
-          <w:sz w:val="16"/>
-          <w:szCs w:val="16"/>
+          <w:sz w:val="15"/>
+          <w:szCs w:val="15"/>
         </w:rPr>
         <w:t xml:space="preserve"> | </w:t>
       </w:r>
-      <w:hyperlink w:history="1" r:id="rIdgzy57qflyp_eosisbm3ib">
+      <w:hyperlink w:history="1" r:id="rIdq7dyovi6qdj07-tndq4ne">
         <w:r>
           <w:rPr>
-            <w:sz w:val="16"/>
-            <w:szCs w:val="16"/>
+            <w:sz w:val="15"/>
+            <w:szCs w:val="15"/>
             <w:rStyle w:val="Hyperlink"/>
           </w:rPr>
           <w:t xml:space="preserve">samirasimha.r@gmail.com</w:t>
@@ -44,16 +44,16 @@
       </w:hyperlink>
       <w:r>
         <w:rPr>
-          <w:sz w:val="16"/>
-          <w:szCs w:val="16"/>
+          <w:sz w:val="15"/>
+          <w:szCs w:val="15"/>
         </w:rPr>
         <w:t xml:space="preserve"> | </w:t>
       </w:r>
-      <w:hyperlink w:history="1" r:id="rIdxxxiqdq3ukht7g6t2faxa">
+      <w:hyperlink w:history="1" r:id="rId4xngxla4omxkizvuxmg0u">
         <w:r>
           <w:rPr>
-            <w:sz w:val="16"/>
-            <w:szCs w:val="16"/>
+            <w:sz w:val="15"/>
+            <w:szCs w:val="15"/>
             <w:rStyle w:val="Hyperlink"/>
           </w:rPr>
           <w:t xml:space="preserve">www.linkedin.com/in/samirasimha</w:t>
@@ -78,8 +78,8 @@
         <w:rPr>
           <w:b/>
           <w:bCs/>
-          <w:sz w:val="21"/>
-          <w:szCs w:val="21"/>
+          <w:sz w:val="19"/>
+          <w:szCs w:val="19"/>
         </w:rPr>
         <w:t xml:space="preserve">EDUCATION</w:t>
       </w:r>
@@ -111,7 +111,7 @@
       <w:tr>
         <w:tc>
           <w:tcPr>
-            <w:tcW w:type="pct" w:w="60%"/>
+            <w:tcW w:type="pct" w:w="70%"/>
           </w:tcPr>
           <w:p>
             <w:pPr>
@@ -123,8 +123,8 @@
                 <w:bCs/>
                 <w:i w:val="false"/>
                 <w:iCs w:val="false"/>
-                <w:sz w:val="20"/>
-                <w:szCs w:val="20"/>
+                <w:sz w:val="19"/>
+                <w:szCs w:val="19"/>
               </w:rPr>
               <w:t xml:space="preserve">Purdue University</w:t>
             </w:r>
@@ -132,7 +132,7 @@
         </w:tc>
         <w:tc>
           <w:tcPr>
-            <w:tcW w:type="pct" w:w="40%"/>
+            <w:tcW w:type="pct" w:w="30%"/>
           </w:tcPr>
           <w:p>
             <w:pPr>
@@ -144,8 +144,8 @@
                 <w:bCs/>
                 <w:i/>
                 <w:iCs/>
-                <w:sz w:val="20"/>
-                <w:szCs w:val="20"/>
+                <w:sz w:val="19"/>
+                <w:szCs w:val="19"/>
               </w:rPr>
               <w:t xml:space="preserve">August 2022 – May 2024</w:t>
             </w:r>
@@ -155,7 +155,7 @@
       <w:tr>
         <w:tc>
           <w:tcPr>
-            <w:tcW w:type="pct" w:w="60%"/>
+            <w:tcW w:type="pct" w:w="70%"/>
           </w:tcPr>
           <w:p>
             <w:pPr>
@@ -167,8 +167,8 @@
                 <w:bCs w:val="false"/>
                 <w:i/>
                 <w:iCs/>
-                <w:sz w:val="20"/>
-                <w:szCs w:val="20"/>
+                <w:sz w:val="19"/>
+                <w:szCs w:val="19"/>
               </w:rPr>
               <w:t xml:space="preserve">Master of Science, Computer Science</w:t>
             </w:r>
@@ -176,7 +176,7 @@
         </w:tc>
         <w:tc>
           <w:tcPr>
-            <w:tcW w:type="pct" w:w="40%"/>
+            <w:tcW w:type="pct" w:w="30%"/>
           </w:tcPr>
           <w:p>
             <w:pPr>
@@ -188,8 +188,8 @@
                 <w:bCs w:val="false"/>
                 <w:i/>
                 <w:iCs/>
-                <w:sz w:val="20"/>
-                <w:szCs w:val="20"/>
+                <w:sz w:val="19"/>
+                <w:szCs w:val="19"/>
               </w:rPr>
               <w:t xml:space="preserve">Fort Wayne, Indiana, USA</w:t>
             </w:r>
@@ -224,7 +224,7 @@
       <w:tr>
         <w:tc>
           <w:tcPr>
-            <w:tcW w:type="pct" w:w="60%"/>
+            <w:tcW w:type="pct" w:w="70%"/>
           </w:tcPr>
           <w:p>
             <w:pPr>
@@ -236,8 +236,8 @@
                 <w:bCs/>
                 <w:i w:val="false"/>
                 <w:iCs w:val="false"/>
-                <w:sz w:val="20"/>
-                <w:szCs w:val="20"/>
+                <w:sz w:val="19"/>
+                <w:szCs w:val="19"/>
               </w:rPr>
               <w:t xml:space="preserve">Visvesvaraya Technological University</w:t>
             </w:r>
@@ -245,7 +245,7 @@
         </w:tc>
         <w:tc>
           <w:tcPr>
-            <w:tcW w:type="pct" w:w="40%"/>
+            <w:tcW w:type="pct" w:w="30%"/>
           </w:tcPr>
           <w:p>
             <w:pPr>
@@ -257,8 +257,8 @@
                 <w:bCs/>
                 <w:i/>
                 <w:iCs/>
-                <w:sz w:val="20"/>
-                <w:szCs w:val="20"/>
+                <w:sz w:val="19"/>
+                <w:szCs w:val="19"/>
               </w:rPr>
               <w:t xml:space="preserve">August 2014 – May 2018</w:t>
             </w:r>
@@ -268,7 +268,7 @@
       <w:tr>
         <w:tc>
           <w:tcPr>
-            <w:tcW w:type="pct" w:w="60%"/>
+            <w:tcW w:type="pct" w:w="70%"/>
           </w:tcPr>
           <w:p>
             <w:pPr>
@@ -280,8 +280,8 @@
                 <w:bCs w:val="false"/>
                 <w:i/>
                 <w:iCs/>
-                <w:sz w:val="20"/>
-                <w:szCs w:val="20"/>
+                <w:sz w:val="19"/>
+                <w:szCs w:val="19"/>
               </w:rPr>
               <w:t xml:space="preserve">Bachelor of Engineering, Computer Science</w:t>
             </w:r>
@@ -289,7 +289,7 @@
         </w:tc>
         <w:tc>
           <w:tcPr>
-            <w:tcW w:type="pct" w:w="40%"/>
+            <w:tcW w:type="pct" w:w="30%"/>
           </w:tcPr>
           <w:p>
             <w:pPr>
@@ -301,8 +301,8 @@
                 <w:bCs w:val="false"/>
                 <w:i/>
                 <w:iCs/>
-                <w:sz w:val="20"/>
-                <w:szCs w:val="20"/>
+                <w:sz w:val="19"/>
+                <w:szCs w:val="19"/>
               </w:rPr>
               <w:t xml:space="preserve">Bengaluru, Karnataka, India</w:t>
             </w:r>
@@ -328,8 +328,8 @@
         <w:rPr>
           <w:b/>
           <w:bCs/>
-          <w:sz w:val="21"/>
-          <w:szCs w:val="21"/>
+          <w:sz w:val="19"/>
+          <w:szCs w:val="19"/>
         </w:rPr>
         <w:t xml:space="preserve">EXPERIENCE</w:t>
       </w:r>
@@ -361,7 +361,7 @@
       <w:tr>
         <w:tc>
           <w:tcPr>
-            <w:tcW w:type="pct" w:w="60%"/>
+            <w:tcW w:type="pct" w:w="70%"/>
           </w:tcPr>
           <w:p>
             <w:pPr>
@@ -373,8 +373,8 @@
                 <w:bCs/>
                 <w:i w:val="false"/>
                 <w:iCs w:val="false"/>
-                <w:sz w:val="20"/>
-                <w:szCs w:val="20"/>
+                <w:sz w:val="19"/>
+                <w:szCs w:val="19"/>
               </w:rPr>
               <w:t xml:space="preserve">Gravity iLabs</w:t>
             </w:r>
@@ -382,7 +382,7 @@
         </w:tc>
         <w:tc>
           <w:tcPr>
-            <w:tcW w:type="pct" w:w="40%"/>
+            <w:tcW w:type="pct" w:w="30%"/>
           </w:tcPr>
           <w:p>
             <w:pPr>
@@ -394,8 +394,8 @@
                 <w:bCs/>
                 <w:i/>
                 <w:iCs/>
-                <w:sz w:val="20"/>
-                <w:szCs w:val="20"/>
+                <w:sz w:val="19"/>
+                <w:szCs w:val="19"/>
               </w:rPr>
               <w:t xml:space="preserve">January 2019 – July 2022</w:t>
             </w:r>
@@ -405,7 +405,7 @@
       <w:tr>
         <w:tc>
           <w:tcPr>
-            <w:tcW w:type="pct" w:w="60%"/>
+            <w:tcW w:type="pct" w:w="70%"/>
           </w:tcPr>
           <w:p>
             <w:pPr>
@@ -417,8 +417,8 @@
                 <w:bCs w:val="false"/>
                 <w:i/>
                 <w:iCs/>
-                <w:sz w:val="20"/>
-                <w:szCs w:val="20"/>
+                <w:sz w:val="19"/>
+                <w:szCs w:val="19"/>
               </w:rPr>
               <w:t xml:space="preserve">Software Engineer – Full Stack</w:t>
             </w:r>
@@ -426,7 +426,7 @@
         </w:tc>
         <w:tc>
           <w:tcPr>
-            <w:tcW w:type="pct" w:w="40%"/>
+            <w:tcW w:type="pct" w:w="30%"/>
           </w:tcPr>
           <w:p>
             <w:pPr>
@@ -438,8 +438,8 @@
                 <w:bCs w:val="false"/>
                 <w:i/>
                 <w:iCs/>
-                <w:sz w:val="20"/>
-                <w:szCs w:val="20"/>
+                <w:sz w:val="19"/>
+                <w:szCs w:val="19"/>
               </w:rPr>
               <w:t xml:space="preserve">Bengaluru, Karnataka, India</w:t>
             </w:r>
@@ -457,8 +457,8 @@
       </w:pPr>
       <w:r>
         <w:rPr>
-          <w:sz w:val="20"/>
-          <w:szCs w:val="20"/>
+          <w:sz w:val="19"/>
+          <w:szCs w:val="19"/>
         </w:rPr>
         <w:t xml:space="preserve">Refactored module-level code into Micro Services with a plug-in approach using .NET Core cutting future development time by 50% which further reduced legacy REST API response times by 80%</w:t>
       </w:r>
@@ -473,8 +473,8 @@
       </w:pPr>
       <w:r>
         <w:rPr>
-          <w:sz w:val="20"/>
-          <w:szCs w:val="20"/>
+          <w:sz w:val="19"/>
+          <w:szCs w:val="19"/>
         </w:rPr>
         <w:t xml:space="preserve">Developed a role-based access management to improve user control and configurability while enhancing development efficiency by 80%</w:t>
       </w:r>
@@ -489,8 +489,8 @@
       </w:pPr>
       <w:r>
         <w:rPr>
-          <w:sz w:val="20"/>
-          <w:szCs w:val="20"/>
+          <w:sz w:val="19"/>
+          <w:szCs w:val="19"/>
         </w:rPr>
         <w:t xml:space="preserve">Componentized UI elements in Angular JS leading to a 30% reduction in feature development time and a 40% decrease in QA Testing Times</w:t>
       </w:r>
@@ -505,8 +505,8 @@
       </w:pPr>
       <w:r>
         <w:rPr>
-          <w:sz w:val="20"/>
-          <w:szCs w:val="20"/>
+          <w:sz w:val="19"/>
+          <w:szCs w:val="19"/>
         </w:rPr>
         <w:t xml:space="preserve">Mentored 3 interns facilitating their immersion into the source code and technology stack fostering a collaborative environment and aiding in their professional growth</w:t>
       </w:r>
@@ -538,7 +538,7 @@
       <w:tr>
         <w:tc>
           <w:tcPr>
-            <w:tcW w:type="pct" w:w="60%"/>
+            <w:tcW w:type="pct" w:w="70%"/>
           </w:tcPr>
           <w:p>
             <w:pPr>
@@ -550,8 +550,8 @@
                 <w:bCs/>
                 <w:i w:val="false"/>
                 <w:iCs w:val="false"/>
-                <w:sz w:val="20"/>
-                <w:szCs w:val="20"/>
+                <w:sz w:val="19"/>
+                <w:szCs w:val="19"/>
               </w:rPr>
               <w:t xml:space="preserve">Infosys Ltd</w:t>
             </w:r>
@@ -559,7 +559,7 @@
         </w:tc>
         <w:tc>
           <w:tcPr>
-            <w:tcW w:type="pct" w:w="40%"/>
+            <w:tcW w:type="pct" w:w="30%"/>
           </w:tcPr>
           <w:p>
             <w:pPr>
@@ -571,8 +571,8 @@
                 <w:bCs/>
                 <w:i/>
                 <w:iCs/>
-                <w:sz w:val="20"/>
-                <w:szCs w:val="20"/>
+                <w:sz w:val="19"/>
+                <w:szCs w:val="19"/>
               </w:rPr>
               <w:t xml:space="preserve">August 2018 – December 2018</w:t>
             </w:r>
@@ -582,7 +582,7 @@
       <w:tr>
         <w:tc>
           <w:tcPr>
-            <w:tcW w:type="pct" w:w="60%"/>
+            <w:tcW w:type="pct" w:w="70%"/>
           </w:tcPr>
           <w:p>
             <w:pPr>
@@ -594,8 +594,8 @@
                 <w:bCs w:val="false"/>
                 <w:i/>
                 <w:iCs/>
-                <w:sz w:val="20"/>
-                <w:szCs w:val="20"/>
+                <w:sz w:val="19"/>
+                <w:szCs w:val="19"/>
               </w:rPr>
               <w:t xml:space="preserve">Systems Engineer</w:t>
             </w:r>
@@ -603,7 +603,7 @@
         </w:tc>
         <w:tc>
           <w:tcPr>
-            <w:tcW w:type="pct" w:w="40%"/>
+            <w:tcW w:type="pct" w:w="30%"/>
           </w:tcPr>
           <w:p>
             <w:pPr>
@@ -615,8 +615,8 @@
                 <w:bCs w:val="false"/>
                 <w:i/>
                 <w:iCs/>
-                <w:sz w:val="20"/>
-                <w:szCs w:val="20"/>
+                <w:sz w:val="19"/>
+                <w:szCs w:val="19"/>
               </w:rPr>
               <w:t xml:space="preserve">Mysuru, Karnataka, India</w:t>
             </w:r>
@@ -634,8 +634,8 @@
       </w:pPr>
       <w:r>
         <w:rPr>
-          <w:sz w:val="20"/>
-          <w:szCs w:val="20"/>
+          <w:sz w:val="19"/>
+          <w:szCs w:val="19"/>
         </w:rPr>
         <w:t xml:space="preserve">Enhanced client transaction handling by developing a full-stack financial analysis tool using GoLang and Angular improving transaction efficiency by 40% and decreasing client transaction times by 30%</w:t>
       </w:r>
@@ -650,8 +650,8 @@
       </w:pPr>
       <w:r>
         <w:rPr>
-          <w:sz w:val="20"/>
-          <w:szCs w:val="20"/>
+          <w:sz w:val="19"/>
+          <w:szCs w:val="19"/>
         </w:rPr>
         <w:t xml:space="preserve">Developed a secure high-performance RESTful API in GoLang implementing OAuth2 and JSON Web Tokens (JWT). This security upgrade reduced the risk of data breaches by 50% protecting against potential financial liabilities</w:t>
       </w:r>
@@ -666,8 +666,8 @@
       </w:pPr>
       <w:r>
         <w:rPr>
-          <w:sz w:val="20"/>
-          <w:szCs w:val="20"/>
+          <w:sz w:val="19"/>
+          <w:szCs w:val="19"/>
         </w:rPr>
         <w:t xml:space="preserve">Facilitated a 15% reduction in operational costs by optimizing resource allocation and process efficiency directly benefiting the company’s bottom line</w:t>
       </w:r>
@@ -699,7 +699,7 @@
       <w:tr>
         <w:tc>
           <w:tcPr>
-            <w:tcW w:type="pct" w:w="60%"/>
+            <w:tcW w:type="pct" w:w="70%"/>
           </w:tcPr>
           <w:p>
             <w:pPr>
@@ -711,8 +711,8 @@
                 <w:bCs/>
                 <w:i w:val="false"/>
                 <w:iCs w:val="false"/>
-                <w:sz w:val="20"/>
-                <w:szCs w:val="20"/>
+                <w:sz w:val="19"/>
+                <w:szCs w:val="19"/>
               </w:rPr>
               <w:t xml:space="preserve">Gravity iLabs</w:t>
             </w:r>
@@ -720,7 +720,7 @@
         </w:tc>
         <w:tc>
           <w:tcPr>
-            <w:tcW w:type="pct" w:w="40%"/>
+            <w:tcW w:type="pct" w:w="30%"/>
           </w:tcPr>
           <w:p>
             <w:pPr>
@@ -732,8 +732,8 @@
                 <w:bCs/>
                 <w:i/>
                 <w:iCs/>
-                <w:sz w:val="20"/>
-                <w:szCs w:val="20"/>
+                <w:sz w:val="19"/>
+                <w:szCs w:val="19"/>
               </w:rPr>
               <w:t xml:space="preserve">July 2017 – August 2017</w:t>
             </w:r>
@@ -743,7 +743,7 @@
       <w:tr>
         <w:tc>
           <w:tcPr>
-            <w:tcW w:type="pct" w:w="60%"/>
+            <w:tcW w:type="pct" w:w="70%"/>
           </w:tcPr>
           <w:p>
             <w:pPr>
@@ -755,8 +755,8 @@
                 <w:bCs w:val="false"/>
                 <w:i/>
                 <w:iCs/>
-                <w:sz w:val="20"/>
-                <w:szCs w:val="20"/>
+                <w:sz w:val="19"/>
+                <w:szCs w:val="19"/>
               </w:rPr>
               <w:t xml:space="preserve">Software Development Intern</w:t>
             </w:r>
@@ -764,7 +764,7 @@
         </w:tc>
         <w:tc>
           <w:tcPr>
-            <w:tcW w:type="pct" w:w="40%"/>
+            <w:tcW w:type="pct" w:w="30%"/>
           </w:tcPr>
           <w:p>
             <w:pPr>
@@ -776,8 +776,8 @@
                 <w:bCs w:val="false"/>
                 <w:i/>
                 <w:iCs/>
-                <w:sz w:val="20"/>
-                <w:szCs w:val="20"/>
+                <w:sz w:val="19"/>
+                <w:szCs w:val="19"/>
               </w:rPr>
               <w:t xml:space="preserve">Bengaluru, Karnataka, India</w:t>
             </w:r>
@@ -795,8 +795,8 @@
       </w:pPr>
       <w:r>
         <w:rPr>
-          <w:sz w:val="20"/>
-          <w:szCs w:val="20"/>
+          <w:sz w:val="19"/>
+          <w:szCs w:val="19"/>
         </w:rPr>
         <w:t xml:space="preserve">Engineered a full-stack application to automate the analysis and management of Portfolio Budget Statements (PBS) using .NET Core for backend services and Angular for the frontend.</w:t>
       </w:r>
@@ -811,8 +811,8 @@
       </w:pPr>
       <w:r>
         <w:rPr>
-          <w:sz w:val="20"/>
-          <w:szCs w:val="20"/>
+          <w:sz w:val="19"/>
+          <w:szCs w:val="19"/>
         </w:rPr>
         <w:t xml:space="preserve">Implemented automated email communications using .NET Core’s SMTP capabilities to query stakeholders for updates on deliverables improving response rates by 30%</w:t>
       </w:r>
@@ -827,8 +827,8 @@
       </w:pPr>
       <w:r>
         <w:rPr>
-          <w:sz w:val="20"/>
-          <w:szCs w:val="20"/>
+          <w:sz w:val="19"/>
+          <w:szCs w:val="19"/>
         </w:rPr>
         <w:t xml:space="preserve">Integrated Microsoft Cognitive Services for sentiment analysis to evaluate the tone of responses achieving over 95% accuracy in classifying sentiments as positive negative or neutral.</w:t>
       </w:r>
@@ -843,8 +843,8 @@
       </w:pPr>
       <w:r>
         <w:rPr>
-          <w:sz w:val="20"/>
-          <w:szCs w:val="20"/>
+          <w:sz w:val="19"/>
+          <w:szCs w:val="19"/>
         </w:rPr>
         <w:t xml:space="preserve">Developed a responsive dashboard in Angular that displayed real-time sentiment analysis results and project deliverable statuses enhancing decision-making with up-to-date visual data.</w:t>
       </w:r>
@@ -867,8 +867,8 @@
         <w:rPr>
           <w:b/>
           <w:bCs/>
-          <w:sz w:val="21"/>
-          <w:szCs w:val="21"/>
+          <w:sz w:val="19"/>
+          <w:szCs w:val="19"/>
         </w:rPr>
         <w:t xml:space="preserve">PROJECTS</w:t>
       </w:r>
@@ -900,7 +900,7 @@
       <w:tr>
         <w:tc>
           <w:tcPr>
-            <w:tcW w:type="pct" w:w="60%"/>
+            <w:tcW w:type="pct" w:w="70%"/>
           </w:tcPr>
           <w:p>
             <w:pPr>
@@ -912,8 +912,8 @@
                 <w:bCs/>
                 <w:i w:val="false"/>
                 <w:iCs w:val="false"/>
-                <w:sz w:val="20"/>
-                <w:szCs w:val="20"/>
+                <w:sz w:val="19"/>
+                <w:szCs w:val="19"/>
               </w:rPr>
               <w:t xml:space="preserve">Special Events – Calendar Generation</w:t>
             </w:r>
@@ -921,7 +921,7 @@
         </w:tc>
         <w:tc>
           <w:tcPr>
-            <w:tcW w:type="pct" w:w="40%"/>
+            <w:tcW w:type="pct" w:w="30%"/>
           </w:tcPr>
           <w:p>
             <w:pPr>
@@ -933,8 +933,8 @@
                 <w:bCs/>
                 <w:i/>
                 <w:iCs/>
-                <w:sz w:val="20"/>
-                <w:szCs w:val="20"/>
+                <w:sz w:val="19"/>
+                <w:szCs w:val="19"/>
               </w:rPr>
               <w:t xml:space="preserve">December 2023 – February 2024</w:t>
             </w:r>
@@ -944,7 +944,7 @@
       <w:tr>
         <w:tc>
           <w:tcPr>
-            <w:tcW w:type="pct" w:w="60%"/>
+            <w:tcW w:type="pct" w:w="70%"/>
           </w:tcPr>
           <w:p>
             <w:pPr>
@@ -956,8 +956,8 @@
                 <w:bCs w:val="false"/>
                 <w:i/>
                 <w:iCs/>
-                <w:sz w:val="20"/>
-                <w:szCs w:val="20"/>
+                <w:sz w:val="19"/>
+                <w:szCs w:val="19"/>
               </w:rPr>
               <w:t xml:space="preserve">Course Project, Purdue University</w:t>
             </w:r>
@@ -965,7 +965,7 @@
         </w:tc>
         <w:tc>
           <w:tcPr>
-            <w:tcW w:type="pct" w:w="40%"/>
+            <w:tcW w:type="pct" w:w="30%"/>
           </w:tcPr>
           <w:p>
             <w:pPr>
@@ -977,8 +977,8 @@
                 <w:bCs w:val="false"/>
                 <w:i/>
                 <w:iCs/>
-                <w:sz w:val="20"/>
-                <w:szCs w:val="20"/>
+                <w:sz w:val="19"/>
+                <w:szCs w:val="19"/>
               </w:rPr>
               <w:t xml:space="preserve">Indiana, USA</w:t>
             </w:r>
@@ -996,8 +996,8 @@
       </w:pPr>
       <w:r>
         <w:rPr>
-          <w:sz w:val="20"/>
-          <w:szCs w:val="20"/>
+          <w:sz w:val="19"/>
+          <w:szCs w:val="19"/>
         </w:rPr>
         <w:t xml:space="preserve">Developed a full stack application using Django and Vue.js to generate iCal file from an excel file of Events</w:t>
       </w:r>
@@ -1012,8 +1012,8 @@
       </w:pPr>
       <w:r>
         <w:rPr>
-          <w:sz w:val="20"/>
-          <w:szCs w:val="20"/>
+          <w:sz w:val="19"/>
+          <w:szCs w:val="19"/>
         </w:rPr>
         <w:t xml:space="preserve">Implemented a JSON-based metadata system to enhance scalability and maintainability enabling swift adaptation to evolving Excel structures or deployment across varied organizational contexts</w:t>
       </w:r>
@@ -1045,7 +1045,7 @@
       <w:tr>
         <w:tc>
           <w:tcPr>
-            <w:tcW w:type="pct" w:w="60%"/>
+            <w:tcW w:type="pct" w:w="70%"/>
           </w:tcPr>
           <w:p>
             <w:pPr>
@@ -1057,8 +1057,8 @@
                 <w:bCs/>
                 <w:i w:val="false"/>
                 <w:iCs w:val="false"/>
-                <w:sz w:val="20"/>
-                <w:szCs w:val="20"/>
+                <w:sz w:val="19"/>
+                <w:szCs w:val="19"/>
               </w:rPr>
               <w:t xml:space="preserve">Note Nirvana (Web App for Guitar Chords)</w:t>
             </w:r>
@@ -1066,7 +1066,7 @@
         </w:tc>
         <w:tc>
           <w:tcPr>
-            <w:tcW w:type="pct" w:w="40%"/>
+            <w:tcW w:type="pct" w:w="30%"/>
           </w:tcPr>
           <w:p>
             <w:pPr>
@@ -1078,8 +1078,8 @@
                 <w:bCs/>
                 <w:i/>
                 <w:iCs/>
-                <w:sz w:val="20"/>
-                <w:szCs w:val="20"/>
+                <w:sz w:val="19"/>
+                <w:szCs w:val="19"/>
               </w:rPr>
               <w:t xml:space="preserve">August 2023 – December 2023</w:t>
             </w:r>
@@ -1089,7 +1089,7 @@
       <w:tr>
         <w:tc>
           <w:tcPr>
-            <w:tcW w:type="pct" w:w="60%"/>
+            <w:tcW w:type="pct" w:w="70%"/>
           </w:tcPr>
           <w:p>
             <w:pPr>
@@ -1101,8 +1101,8 @@
                 <w:bCs w:val="false"/>
                 <w:i/>
                 <w:iCs/>
-                <w:sz w:val="20"/>
-                <w:szCs w:val="20"/>
+                <w:sz w:val="19"/>
+                <w:szCs w:val="19"/>
               </w:rPr>
               <w:t xml:space="preserve">Course Project, Purdue University</w:t>
             </w:r>
@@ -1110,7 +1110,7 @@
         </w:tc>
         <w:tc>
           <w:tcPr>
-            <w:tcW w:type="pct" w:w="40%"/>
+            <w:tcW w:type="pct" w:w="30%"/>
           </w:tcPr>
           <w:p>
             <w:pPr>
@@ -1122,8 +1122,8 @@
                 <w:bCs w:val="false"/>
                 <w:i/>
                 <w:iCs/>
-                <w:sz w:val="20"/>
-                <w:szCs w:val="20"/>
+                <w:sz w:val="19"/>
+                <w:szCs w:val="19"/>
               </w:rPr>
               <w:t xml:space="preserve">Indiana, USA</w:t>
             </w:r>
@@ -1141,8 +1141,8 @@
       </w:pPr>
       <w:r>
         <w:rPr>
-          <w:sz w:val="20"/>
-          <w:szCs w:val="20"/>
+          <w:sz w:val="19"/>
+          <w:szCs w:val="19"/>
         </w:rPr>
         <w:t xml:space="preserve">Created a music tablature tool with React and Node.js to replace an existing tool enhancing user experience with features like auto-scroll and chord simplification and Transposition that increased user satisfaction by 60%</w:t>
       </w:r>
@@ -1157,8 +1157,8 @@
       </w:pPr>
       <w:r>
         <w:rPr>
-          <w:sz w:val="20"/>
-          <w:szCs w:val="20"/>
+          <w:sz w:val="19"/>
+          <w:szCs w:val="19"/>
         </w:rPr>
         <w:t xml:space="preserve">Implemented secure metadata storage contributed to frontend and backend and collaborated within a team</w:t>
       </w:r>
@@ -1190,7 +1190,7 @@
       <w:tr>
         <w:tc>
           <w:tcPr>
-            <w:tcW w:type="pct" w:w="60%"/>
+            <w:tcW w:type="pct" w:w="70%"/>
           </w:tcPr>
           <w:p>
             <w:pPr>
@@ -1202,8 +1202,8 @@
                 <w:bCs/>
                 <w:i w:val="false"/>
                 <w:iCs w:val="false"/>
-                <w:sz w:val="20"/>
-                <w:szCs w:val="20"/>
+                <w:sz w:val="19"/>
+                <w:szCs w:val="19"/>
               </w:rPr>
               <w:t xml:space="preserve">Furniture App Based on Augmented Reality</w:t>
             </w:r>
@@ -1211,7 +1211,7 @@
         </w:tc>
         <w:tc>
           <w:tcPr>
-            <w:tcW w:type="pct" w:w="40%"/>
+            <w:tcW w:type="pct" w:w="30%"/>
           </w:tcPr>
           <w:p>
             <w:pPr>
@@ -1223,8 +1223,8 @@
                 <w:bCs/>
                 <w:i/>
                 <w:iCs/>
-                <w:sz w:val="20"/>
-                <w:szCs w:val="20"/>
+                <w:sz w:val="19"/>
+                <w:szCs w:val="19"/>
               </w:rPr>
               <w:t xml:space="preserve">January 2018 – October 2018</w:t>
             </w:r>
@@ -1234,7 +1234,7 @@
       <w:tr>
         <w:tc>
           <w:tcPr>
-            <w:tcW w:type="pct" w:w="60%"/>
+            <w:tcW w:type="pct" w:w="70%"/>
           </w:tcPr>
           <w:p>
             <w:pPr>
@@ -1246,8 +1246,8 @@
                 <w:bCs w:val="false"/>
                 <w:i/>
                 <w:iCs/>
-                <w:sz w:val="20"/>
-                <w:szCs w:val="20"/>
+                <w:sz w:val="19"/>
+                <w:szCs w:val="19"/>
               </w:rPr>
               <w:t xml:space="preserve">Course Project, Visvesvaraya Technological University</w:t>
             </w:r>
@@ -1255,7 +1255,7 @@
         </w:tc>
         <w:tc>
           <w:tcPr>
-            <w:tcW w:type="pct" w:w="40%"/>
+            <w:tcW w:type="pct" w:w="30%"/>
           </w:tcPr>
           <w:p>
             <w:pPr>
@@ -1267,8 +1267,8 @@
                 <w:bCs w:val="false"/>
                 <w:i/>
                 <w:iCs/>
-                <w:sz w:val="20"/>
-                <w:szCs w:val="20"/>
+                <w:sz w:val="19"/>
+                <w:szCs w:val="19"/>
               </w:rPr>
               <w:t xml:space="preserve">Bengaluru, Karnataka, India</w:t>
             </w:r>
@@ -1286,8 +1286,8 @@
       </w:pPr>
       <w:r>
         <w:rPr>
-          <w:sz w:val="20"/>
-          <w:szCs w:val="20"/>
+          <w:sz w:val="19"/>
+          <w:szCs w:val="19"/>
         </w:rPr>
         <w:t xml:space="preserve">Authored 'AR Furniture App' article presented at the 2018 ICACCI IEEE Bengaluru detailing augmented reality-based Android app development</w:t>
       </w:r>
@@ -1302,8 +1302,8 @@
       </w:pPr>
       <w:r>
         <w:rPr>
-          <w:sz w:val="20"/>
-          <w:szCs w:val="20"/>
+          <w:sz w:val="19"/>
+          <w:szCs w:val="19"/>
         </w:rPr>
         <w:t xml:space="preserve">The app utilized the Kudan SDK to integrate AR content onto natural features detected from the surroundings</w:t>
       </w:r>
@@ -1326,8 +1326,8 @@
         <w:rPr>
           <w:b/>
           <w:bCs/>
-          <w:sz w:val="21"/>
-          <w:szCs w:val="21"/>
+          <w:sz w:val="19"/>
+          <w:szCs w:val="19"/>
         </w:rPr>
         <w:t xml:space="preserve">SKILLS</w:t>
       </w:r>
@@ -1352,15 +1352,15 @@
         <w:rPr>
           <w:b/>
           <w:bCs/>
-          <w:sz w:val="20"/>
-          <w:szCs w:val="20"/>
+          <w:sz w:val="19"/>
+          <w:szCs w:val="19"/>
         </w:rPr>
         <w:t xml:space="preserve">Language: </w:t>
       </w:r>
       <w:r>
         <w:rPr>
-          <w:sz w:val="20"/>
-          <w:szCs w:val="20"/>
+          <w:sz w:val="19"/>
+          <w:szCs w:val="19"/>
         </w:rPr>
         <w:t xml:space="preserve">C# HTML/CSS JavaScript Python SQL GoLang</w:t>
       </w:r>
@@ -1377,15 +1377,15 @@
         <w:rPr>
           <w:b/>
           <w:bCs/>
-          <w:sz w:val="20"/>
-          <w:szCs w:val="20"/>
+          <w:sz w:val="19"/>
+          <w:szCs w:val="19"/>
         </w:rPr>
         <w:t xml:space="preserve">Technologies and Frameworks: </w:t>
       </w:r>
       <w:r>
         <w:rPr>
-          <w:sz w:val="20"/>
-          <w:szCs w:val="20"/>
+          <w:sz w:val="19"/>
+          <w:szCs w:val="19"/>
         </w:rPr>
         <w:t xml:space="preserve">Django .NET Framework .NET Core Node.js ExpressJS AngularJS ReactJS Entity Framework</w:t>
       </w:r>
@@ -1402,15 +1402,15 @@
         <w:rPr>
           <w:b/>
           <w:bCs/>
-          <w:sz w:val="20"/>
-          <w:szCs w:val="20"/>
+          <w:sz w:val="19"/>
+          <w:szCs w:val="19"/>
         </w:rPr>
         <w:t xml:space="preserve">Database Technologies and Tools: </w:t>
       </w:r>
       <w:r>
         <w:rPr>
-          <w:sz w:val="20"/>
-          <w:szCs w:val="20"/>
+          <w:sz w:val="19"/>
+          <w:szCs w:val="19"/>
         </w:rPr>
         <w:t xml:space="preserve">RDBMS NoSql MySql SQL Server MongoDB Supabase</w:t>
       </w:r>
@@ -1427,15 +1427,15 @@
         <w:rPr>
           <w:b/>
           <w:bCs/>
-          <w:sz w:val="20"/>
-          <w:szCs w:val="20"/>
+          <w:sz w:val="19"/>
+          <w:szCs w:val="19"/>
         </w:rPr>
         <w:t xml:space="preserve">Others: </w:t>
       </w:r>
       <w:r>
         <w:rPr>
-          <w:sz w:val="20"/>
-          <w:szCs w:val="20"/>
+          <w:sz w:val="19"/>
+          <w:szCs w:val="19"/>
         </w:rPr>
         <w:t xml:space="preserve">Asynchronous Programming Azure Bootstrap CI/CD Microservices MVC REST APIs SMTP Email Integration Microsoft Cognitive Services</w:t>
       </w:r>

</xml_diff>